<commit_message>
Začínání logiky pro boj
</commit_message>
<xml_diff>
--- a/Game design.docx
+++ b/Game design.docx
@@ -95,12 +95,57 @@
     </w:p>
     <w:p>
       <w:pPr>
+        <w:pStyle w:val="Podnadpis"/>
+      </w:pPr>
+      <w:proofErr w:type="spellStart"/>
+      <w:r>
+        <w:t>Stuff</w:t>
+      </w:r>
+      <w:proofErr w:type="spellEnd"/>
+      <w:r>
+        <w:t xml:space="preserve"> to do:</w:t>
+      </w:r>
+    </w:p>
+    <w:p>
+      <w:pPr>
         <w:pStyle w:val="Odstavecseseznamem"/>
         <w:numPr>
           <w:ilvl w:val="0"/>
           <w:numId w:val="1"/>
         </w:numPr>
       </w:pPr>
+      <w:r>
+        <w:t xml:space="preserve">Logika pro </w:t>
+      </w:r>
+      <w:proofErr w:type="spellStart"/>
+      <w:r>
+        <w:t>battle</w:t>
+      </w:r>
+      <w:proofErr w:type="spellEnd"/>
+    </w:p>
+    <w:p>
+      <w:pPr>
+        <w:pStyle w:val="Odstavecseseznamem"/>
+        <w:numPr>
+          <w:ilvl w:val="0"/>
+          <w:numId w:val="1"/>
+        </w:numPr>
+      </w:pPr>
+      <w:r>
+        <w:t>Grafika</w:t>
+      </w:r>
+    </w:p>
+    <w:p>
+      <w:pPr>
+        <w:pStyle w:val="Odstavecseseznamem"/>
+        <w:numPr>
+          <w:ilvl w:val="0"/>
+          <w:numId w:val="1"/>
+        </w:numPr>
+      </w:pPr>
+      <w:r>
+        <w:t>Hudba</w:t>
+      </w:r>
     </w:p>
     <w:sectPr>
       <w:pgSz w:w="11906" w:h="16838"/>

</xml_diff>